<commit_message>
Cleanup project folder in order to prepare for submission
</commit_message>
<xml_diff>
--- a/documentation/Projektübersicht.docx
+++ b/documentation/Projektübersicht.docx
@@ -496,15 +496,75 @@
     </w:p>
     <w:p>
       <w:r>
-        <w:t xml:space="preserve">Der Spieler spielt einen Pinguin, der unter der Wasseroberfläche verschiedenen Hindernissen wie zum Beispiel Eisschollen ausweichen muss. Analog zum bekannten Spiel „Flappy Bird“ kann der Pinguin lediglich nach oben gesteuert werden und sinkt anschließend von alleine wieder ab. Die Hindernisse bewegen sich von der rechten Seite in den sichtbaren Bereich hinein, bei einem Zusammenstoß des Pinguins mit einem Hindernis ist das Spiel zu Ende. </w:t>
-      </w:r>
-    </w:p>
-    <w:p>
-      <w:r>
-        <w:t xml:space="preserve">Als zusätzliches Spielelement stehen dem Spieler nur eine begrenzte Anzahl an Luftblasen zur Verfügung, die mit der Zeit vom Pinguin verbraucht werden. </w:t>
-      </w:r>
-      <w:r>
-        <w:t>Auch Luftblasen erscheinen zufällig im Spiel und lassen sich aufsammeln. Außerdem kann d</w:t>
+        <w:t xml:space="preserve">Der Spieler spielt einen Pinguin, der unter der Wasseroberfläche verschiedenen Hindernissen wie zum Beispiel Eisschollen ausweichen muss. Analog zum bekannten Spiel „Flappy Bird“ kann der Pinguin lediglich nach oben gesteuert werden und sinkt anschließend von alleine wieder ab. </w:t>
+      </w:r>
+      <w:r>
+        <w:t xml:space="preserve">Ziel des Spiels ist es, einen </w:t>
+      </w:r>
+      <w:r>
+        <w:t xml:space="preserve">weiteren, </w:t>
+      </w:r>
+      <w:r>
+        <w:t xml:space="preserve">vom Computer </w:t>
+      </w:r>
+      <w:r>
+        <w:t xml:space="preserve">gesteuerten </w:t>
+      </w:r>
+      <w:r>
+        <w:t xml:space="preserve">Pinguin einzuholen. </w:t>
+      </w:r>
+      <w:r>
+        <w:t xml:space="preserve"> </w:t>
+      </w:r>
+      <w:r>
+        <w:t>Die Hindernisse bewegen sich</w:t>
+      </w:r>
+      <w:r>
+        <w:t xml:space="preserve"> dabei</w:t>
+      </w:r>
+      <w:r>
+        <w:t xml:space="preserve"> von der rechten Seite in den sichtbaren Bereich hinein, bei einem Zusammenstoß </w:t>
+      </w:r>
+      <w:r>
+        <w:t>eines</w:t>
+      </w:r>
+      <w:r>
+        <w:t xml:space="preserve"> Pinguins mit einem Hindernis </w:t>
+      </w:r>
+      <w:r>
+        <w:t>wird er für ei</w:t>
+      </w:r>
+      <w:r>
+        <w:t>nen Moment lang aufgehalten.</w:t>
+      </w:r>
+      <w:r>
+        <w:t xml:space="preserve"> </w:t>
+      </w:r>
+      <w:r>
+        <w:t xml:space="preserve">So ist es möglich, durch geschicktes Ausweichen den </w:t>
+      </w:r>
+      <w:r>
+        <w:t xml:space="preserve">Abstand zum anderen Pinguin </w:t>
+      </w:r>
+      <w:r>
+        <w:t xml:space="preserve">zu verringern, falls dieser </w:t>
+      </w:r>
+      <w:r>
+        <w:t xml:space="preserve">einen Eisblock berührt und kurzzeitig </w:t>
+      </w:r>
+      <w:r>
+        <w:t>gestoppt wird. Gelingt es hingegen dem verfolgten Pinguin den sichtbaren Bereich des Bildschirms zu verlassen, so hat der Spieler verloren.</w:t>
+      </w:r>
+    </w:p>
+    <w:p>
+      <w:r>
+        <w:t>Als zusätzliches Spielelement stehen dem Spieler nur eine begrenzte Anzahl an Luftblasen zur Verfügung, die mit der Zei</w:t>
+      </w:r>
+      <w:r>
+        <w:t>t vom Pinguin verbraucht werden</w:t>
+      </w:r>
+      <w:r>
+        <w:t>. Außerdem kann d</w:t>
       </w:r>
       <w:r>
         <w:t xml:space="preserve">er Spieler </w:t>
@@ -516,32 +576,15 @@
         <w:t>Luftblasen wieder auffüllen, indem er den Pinguin mit dem Kopf über die Wasseroberfläche manövriert. Sind alle Luftblasen aufgebr</w:t>
       </w:r>
       <w:r>
-        <w:t>aucht ist das Spiel ebenfalls vorbei</w:t>
+        <w:t xml:space="preserve">aucht ist das Spiel ebenfalls </w:t>
+      </w:r>
+      <w:r>
+        <w:t>verloren</w:t>
       </w:r>
       <w:r>
         <w:t xml:space="preserve">. </w:t>
       </w:r>
     </w:p>
-    <w:p>
-      <w:r>
-        <w:t>Der Spieler bekommt Punkte für die zurückgelegte Strecke und überwundene</w:t>
-      </w:r>
-      <w:r>
-        <w:t>n</w:t>
-      </w:r>
-      <w:r>
-        <w:t xml:space="preserve"> Hindernisse. Das Spiel ist als open-end Spiel konzipiert,</w:t>
-      </w:r>
-      <w:r>
-        <w:t xml:space="preserve"> einziges</w:t>
-      </w:r>
-      <w:r>
-        <w:t xml:space="preserve"> Ziel ist </w:t>
-      </w:r>
-      <w:r>
-        <w:t>es, so weit wie möglich zu tauchen und eine maximale Punktzahl zu erreichen.</w:t>
-      </w:r>
-    </w:p>
     <w:p/>
     <w:p>
       <w:pPr>
@@ -558,7 +601,13 @@
     </w:p>
     <w:p>
       <w:r>
-        <w:t xml:space="preserve">Um dem Spieler eine interessantere Herausforderung zu geben, die ihn auch körperlich etwas fordert, wird der Spieler mit einem Atemsensor mit dem Computer verbunden. Die Idee ist, dass bei jedem Einatmen des Spielers eine Luftblase verbraucht wird, falls sich der Kopf des Pinguins unterhalb der Wasseroberfläche befindet. Ist </w:t>
+        <w:t xml:space="preserve">Um dem Spieler eine interessantere Herausforderung zu geben, die ihn auch körperlich etwas </w:t>
+      </w:r>
+      <w:r>
+        <w:t>miteinbezieht</w:t>
+      </w:r>
+      <w:r>
+        <w:t xml:space="preserve">, wird der Spieler mit einem Atemsensor mit dem Computer verbunden. Die Idee ist, dass bei jedem Einatmen des Spielers eine Luftblase verbraucht wird, falls sich der Kopf des Pinguins unterhalb der Wasseroberfläche befindet. Ist </w:t>
       </w:r>
       <w:r>
         <w:t>der Kopf</w:t>
@@ -573,7 +622,13 @@
         <w:t xml:space="preserve"> kann der Spieler durch Einatmen </w:t>
       </w:r>
       <w:r>
-        <w:t>eine Luftblase zurückbekommen. Diese Integration des Spielers erweitert das Spiel um eine Vielzahl an Strategien, beispielsweise kann der Spieler versuchen, möglichst lange die Luft anzuhalten, um Luftblasen zu sparen. Eine andere Strategie wäre etwa ein häufiges Auftauchen.</w:t>
+        <w:t>eine Luftblase zurück</w:t>
+      </w:r>
+      <w:r>
+        <w:t xml:space="preserve">bekommen. Diese Integration der Atmung des Spielers </w:t>
+      </w:r>
+      <w:r>
+        <w:t>erweitert das Spiel um eine Vielzahl an Strategien, beispielsweise kann der Spieler versuchen, möglichst lange die Luft anzuhalten, um Luftblasen zu sparen. Eine andere Strategie wäre etwa ein häufiges Auftauchen.</w:t>
       </w:r>
     </w:p>
     <w:p>
@@ -607,10 +662,22 @@
     </w:p>
     <w:p>
       <w:r>
-        <w:t xml:space="preserve">Den Spieler zusätzlich zu motivieren ist das Ziel der nächsten Erweiterung. Mithilfe des Q-Learning Algorithmus soll das Spiel mit zunehmendem Spielverlauf lernen, wann der Spieler eine Luftblase gebrauchen könnte. Diese </w:t>
-      </w:r>
-      <w:r>
-        <w:t>erscheinen dann nicht mehr zufällig im Spiel, sondern werden zu sinnvollen Zeitpunkten generiert. Auf diese Weise kann das Spiel zum einen erschwert und zum anderen dem Spieler in einer ausweglosen Situation weitergeholfen werden.</w:t>
+        <w:t xml:space="preserve">Den Spieler zusätzlich zu motivieren ist das Ziel der nächsten Erweiterung. Mithilfe des Q-Learning Algorithmus soll </w:t>
+      </w:r>
+      <w:r>
+        <w:t>der verfolgte</w:t>
+      </w:r>
+      <w:r>
+        <w:t xml:space="preserve"> </w:t>
+      </w:r>
+      <w:r>
+        <w:t xml:space="preserve">Pinguin </w:t>
+      </w:r>
+      <w:r>
+        <w:t xml:space="preserve">mit zunehmendem Spielverlauf lernen, </w:t>
+      </w:r>
+      <w:r>
+        <w:t>wie er es am besten vermeidet, mit Eisblöcken zusammenzustoßen. Dies erhöht nach ausreichendem Lernen den Schwierigkeitsgrad des Spiels und fordert somit den Spieler zunehmend. Das Spiel bietet dem Spieler somit neue Herausforderungen und wird nicht so schnell zu einfach und damit langweilig.</w:t>
       </w:r>
     </w:p>
     <w:p/>
@@ -642,7 +709,7 @@
         <w:t>Das Spiel wird plattformunabhängig als Browsergame umgesetzt. Dazu werden die für die Web-Programmierung üblichen Technologien HTML, CSS und JavaS</w:t>
       </w:r>
       <w:r>
-        <w:t>cript verwendet. Das Framework c</w:t>
+        <w:t>cript verwendet. Das Framework C</w:t>
       </w:r>
       <w:r>
         <w:t>reate.js stellt grundlegende Spielkomponenten zur Verfügung</w:t>
@@ -717,7 +784,16 @@
         <w:t xml:space="preserve">Atmet der Spieler ein, vergrößert sich sein Brustumfang und der Brustgurt wird fester gespannt. Der Sensor </w:t>
       </w:r>
       <w:r>
-        <w:t xml:space="preserve">erkennt und misst den Kräfteunterschied. </w:t>
+        <w:t>misst</w:t>
+      </w:r>
+      <w:r>
+        <w:t xml:space="preserve"> und </w:t>
+      </w:r>
+      <w:r>
+        <w:t>signalisiert</w:t>
+      </w:r>
+      <w:r>
+        <w:t xml:space="preserve"> den Kräfteunterschied. </w:t>
       </w:r>
       <w:r>
         <w:t xml:space="preserve">Der Spieler trägt während dem Spiel den Brustgurt, der an den </w:t>
@@ -745,6 +821,11 @@
       </w:r>
     </w:p>
     <w:p>
+      <w:pPr>
+        <w:pStyle w:val="berschrift2"/>
+      </w:pPr>
+    </w:p>
+    <w:p>
       <w:r>
         <w:t xml:space="preserve">Zur Steuerung der Spielfigur soll ein Kuscheltier, passend in Form eines Pinguins, verwendet werden. Dazu wird in das Kuscheltier ein Flex-Sensor eingenäht, der beim Zusammendrücken seinen Widerstand verändert. Dieser ist ebenfalls mit dem Arduino Mikrocontroller verbunden. </w:t>
       </w:r>
@@ -759,59 +840,174 @@
       </w:r>
     </w:p>
     <w:p>
+      <w:pPr>
+        <w:pStyle w:val="berschrift2"/>
+      </w:pPr>
+    </w:p>
+    <w:p>
+      <w:r>
+        <w:t>Um den verfolgten Pinguin mit fortgeschrittenem Spielverlauf ein intelligenteres Ausweichverhalten beizubringen, wird der in der Vorlesung behandelte Q-Learning Algorithmus verwendet. Dabei werden dem Algorithmus die aktuelle Position des Pinguins auf einer diskreten Skala und festgelegte Hindernis-Abtastpunkte vor dem Pinguin als Spielstatus übermittelt. Belohnt wird der Algorithmus bei erfolgreichem Ausweichen, bestraft bei einem Zusammenstoß mit einem Hindernis.</w:t>
+      </w:r>
+    </w:p>
+    <w:p>
+      <w:pPr>
+        <w:pStyle w:val="berschrift1"/>
+      </w:pPr>
+      <w:r>
+        <w:lastRenderedPageBreak/>
+        <w:t>Projektplan</w:t>
+      </w:r>
+    </w:p>
+    <w:p/>
+    <w:p>
+      <w:pPr>
+        <w:pStyle w:val="berschrift2"/>
+      </w:pPr>
+      <w:r>
+        <w:t>Aufgabenverteilung</w:t>
+      </w:r>
+    </w:p>
+    <w:p>
+      <w:pPr>
+        <w:pStyle w:val="berschrift2"/>
+      </w:pPr>
+    </w:p>
+    <w:p>
+      <w:pPr>
+        <w:ind w:left="2127" w:hanging="2127"/>
+      </w:pPr>
+      <w:r>
+        <w:t>Gernot Brunner</w:t>
+      </w:r>
+      <w:r>
+        <w:tab/>
+        <w:t>Konstruktion</w:t>
+      </w:r>
+      <w:r>
+        <w:t xml:space="preserve"> und Integration</w:t>
+      </w:r>
+      <w:r>
+        <w:t xml:space="preserve"> </w:t>
+      </w:r>
+      <w:r>
+        <w:t>des Atemsensors</w:t>
+      </w:r>
+      <w:r>
+        <w:t xml:space="preserve">, </w:t>
+      </w:r>
+      <w:r>
+        <w:t>Plüschtier-Controller</w:t>
+      </w:r>
+    </w:p>
+    <w:p>
+      <w:pPr>
+        <w:ind w:left="2127" w:hanging="2127"/>
+      </w:pPr>
+      <w:r>
+        <w:t>Stefan Cimander</w:t>
+      </w:r>
+      <w:r>
+        <w:tab/>
+        <w:t>Projektplan, Dokumentation</w:t>
+      </w:r>
+      <w:r>
+        <w:t>, Videodreh und -schnitt</w:t>
+      </w:r>
+    </w:p>
+    <w:p>
+      <w:pPr>
+        <w:ind w:left="2127" w:hanging="2127"/>
+      </w:pPr>
+      <w:r>
+        <w:t>Martin Hartmond</w:t>
+      </w:r>
+      <w:r>
+        <w:tab/>
+        <w:t>Implementierung, Spiellogik</w:t>
+      </w:r>
+    </w:p>
+    <w:p>
+      <w:pPr>
+        <w:ind w:left="2127" w:hanging="2127"/>
+      </w:pPr>
+      <w:r>
+        <w:t>Thomas Weber</w:t>
+      </w:r>
+      <w:r>
+        <w:tab/>
+        <w:t xml:space="preserve">Implementierung, </w:t>
+      </w:r>
+      <w:r>
+        <w:t>graphische Oberfläche, Spiellogik</w:t>
+      </w:r>
+    </w:p>
+    <w:p>
+      <w:pPr>
+        <w:ind w:left="2127" w:hanging="2127"/>
+      </w:pPr>
+    </w:p>
+    <w:p>
+      <w:pPr>
+        <w:pStyle w:val="berschrift2"/>
+      </w:pPr>
+      <w:r>
+        <w:t>Projektm</w:t>
+      </w:r>
+      <w:r>
+        <w:t>eilensteine</w:t>
+      </w:r>
+    </w:p>
+    <w:p>
+      <w:pPr>
+        <w:pStyle w:val="berschrift2"/>
+      </w:pPr>
+    </w:p>
+    <w:p>
+      <w:pPr>
+        <w:ind w:left="2127" w:hanging="2127"/>
+      </w:pPr>
+      <w:r>
+        <w:t>23. Juni 2016</w:t>
+      </w:r>
+      <w:r>
+        <w:tab/>
+        <w:t>Demonstration eines ersten Prototyps</w:t>
+      </w:r>
+    </w:p>
+    <w:p>
+      <w:pPr>
+        <w:ind w:left="2127" w:hanging="2127"/>
+      </w:pPr>
+      <w:r>
+        <w:t>27. Juni</w:t>
+      </w:r>
+      <w:r>
+        <w:t xml:space="preserve"> 2016</w:t>
+      </w:r>
+      <w:r>
+        <w:tab/>
+      </w:r>
+      <w:r>
+        <w:tab/>
+      </w:r>
+      <w:r>
+        <w:t>Integration des Atemsensors und Anpassung der Spiellogik</w:t>
+      </w:r>
       <w:bookmarkStart w:id="0" w:name="_GoBack"/>
       <w:bookmarkEnd w:id="0"/>
     </w:p>
-    <w:p/>
-    <w:p/>
-    <w:p>
-      <w:pPr>
-        <w:pStyle w:val="berschrift1"/>
-      </w:pPr>
-      <w:r>
-        <w:lastRenderedPageBreak/>
-        <w:t>Projektplan</w:t>
-      </w:r>
-    </w:p>
-    <w:p/>
-    <w:p>
-      <w:pPr>
-        <w:pStyle w:val="berschrift2"/>
-      </w:pPr>
-      <w:r>
-        <w:t>Aufgabenverteilung</w:t>
-      </w:r>
-    </w:p>
-    <w:p>
-      <w:pPr>
-        <w:pStyle w:val="berschrift2"/>
-      </w:pPr>
-    </w:p>
     <w:p>
       <w:pPr>
         <w:ind w:left="2127" w:hanging="2127"/>
       </w:pPr>
       <w:r>
-        <w:t>Gernot Brunner</w:t>
+        <w:t>06. Juli 2016</w:t>
       </w:r>
       <w:r>
         <w:tab/>
-        <w:t>Konstruktion</w:t>
-      </w:r>
-      <w:r>
-        <w:t xml:space="preserve"> und Integration</w:t>
-      </w:r>
-      <w:r>
-        <w:t xml:space="preserve"> </w:t>
-      </w:r>
-      <w:r>
-        <w:t>des Atemsensors</w:t>
-      </w:r>
-      <w:r>
-        <w:t xml:space="preserve">, </w:t>
-      </w:r>
-      <w:r>
-        <w:t>Plüschtier-Controller</w:t>
+      </w:r>
+      <w:r>
+        <w:t>Drücken eines Plüschtiers als alternative Steuerung</w:t>
       </w:r>
     </w:p>
     <w:p>
@@ -819,14 +1015,11 @@
         <w:ind w:left="2127" w:hanging="2127"/>
       </w:pPr>
       <w:r>
-        <w:t>Stefan Cimander</w:t>
+        <w:t>11. Juli 2016</w:t>
       </w:r>
       <w:r>
         <w:tab/>
-        <w:t>Projektplan, Dokumentation</w:t>
-      </w:r>
-      <w:r>
-        <w:t>, Präsentationsfolien</w:t>
+        <w:t xml:space="preserve">Implementierung des Q-Learning-Algorithmus </w:t>
       </w:r>
     </w:p>
     <w:p>
@@ -834,115 +1027,10 @@
         <w:ind w:left="2127" w:hanging="2127"/>
       </w:pPr>
       <w:r>
-        <w:t>Martin Hartmond</w:t>
-      </w:r>
-      <w:r>
-        <w:tab/>
-        <w:t>Implementierung, Spiellogik</w:t>
-      </w:r>
-    </w:p>
-    <w:p>
-      <w:pPr>
-        <w:ind w:left="2127" w:hanging="2127"/>
-      </w:pPr>
-      <w:r>
-        <w:t>Thomas Weber</w:t>
-      </w:r>
-      <w:r>
-        <w:tab/>
-        <w:t xml:space="preserve">Implementierung, </w:t>
-      </w:r>
-      <w:r>
-        <w:t>graphische Oberfläche, Spiellogik</w:t>
-      </w:r>
-    </w:p>
-    <w:p>
-      <w:pPr>
-        <w:ind w:left="2127" w:hanging="2127"/>
-      </w:pPr>
-    </w:p>
-    <w:p>
-      <w:pPr>
-        <w:pStyle w:val="berschrift2"/>
-      </w:pPr>
-      <w:r>
-        <w:t>Projektm</w:t>
-      </w:r>
-      <w:r>
-        <w:t>eilensteine</w:t>
-      </w:r>
-    </w:p>
-    <w:p>
-      <w:pPr>
-        <w:pStyle w:val="berschrift2"/>
-      </w:pPr>
-    </w:p>
-    <w:p>
-      <w:pPr>
-        <w:ind w:left="2127" w:hanging="2127"/>
-      </w:pPr>
-      <w:r>
-        <w:t>23. Juni 2016</w:t>
-      </w:r>
-      <w:r>
-        <w:tab/>
-        <w:t>Demonstration eines ersten Prototyps</w:t>
-      </w:r>
-    </w:p>
-    <w:p>
-      <w:pPr>
-        <w:ind w:left="2127" w:hanging="2127"/>
-      </w:pPr>
-      <w:r>
-        <w:t>27. Juni</w:t>
-      </w:r>
-      <w:r>
-        <w:t xml:space="preserve"> 2016</w:t>
-      </w:r>
-      <w:r>
-        <w:tab/>
-      </w:r>
-      <w:r>
-        <w:tab/>
-      </w:r>
-      <w:r>
-        <w:t>Integration des Atemsensors und Anpassung der Spiellogik</w:t>
-      </w:r>
-    </w:p>
-    <w:p>
-      <w:pPr>
-        <w:ind w:left="2127" w:hanging="2127"/>
-      </w:pPr>
-      <w:r>
-        <w:t>01. Juli 2016</w:t>
-      </w:r>
-      <w:r>
-        <w:tab/>
-      </w:r>
-      <w:r>
-        <w:t>Intelligentes Platzieren von Luftblasen</w:t>
-      </w:r>
-    </w:p>
-    <w:p>
-      <w:pPr>
-        <w:ind w:left="2127" w:hanging="2127"/>
-      </w:pPr>
-      <w:r>
-        <w:t>06. Juli 2016</w:t>
-      </w:r>
-      <w:r>
-        <w:tab/>
-      </w:r>
-      <w:r>
-        <w:t>Drücken eines Plüschtiers als alternative Steuerung</w:t>
-      </w:r>
-    </w:p>
-    <w:p>
-      <w:pPr>
-        <w:ind w:left="2127" w:hanging="2127"/>
-      </w:pPr>
-      <w:r>
-        <w:t>11. Juli 2016</w:t>
+        <w:t>14</w:t>
+      </w:r>
+      <w:r>
+        <w:t>. Juli 2016</w:t>
       </w:r>
       <w:r>
         <w:tab/>

</xml_diff>